<commit_message>
Add UART_PrintInt function, update makedep.mk, and create new header files for display project
</commit_message>
<xml_diff>
--- a/IoT2/Test34.docx
+++ b/IoT2/Test34.docx
@@ -1832,25 +1832,28 @@
             <w:r>
               <w:t xml:space="preserve"> </w:t>
             </w:r>
-          </w:p>
-        </w:tc>
-        <w:tc>
-          <w:tcPr>
-            <w:tcW w:w="2408" w:type="dxa"/>
-            <w:tcBorders>
-              <w:top w:val="single" w:sz="4" w:space="0" w:color="000000"/>
-              <w:left w:val="single" w:sz="4" w:space="0" w:color="000000"/>
-              <w:bottom w:val="single" w:sz="4" w:space="0" w:color="000000"/>
-              <w:right w:val="single" w:sz="4" w:space="0" w:color="000000"/>
-            </w:tcBorders>
-          </w:tcPr>
-          <w:p>
-            <w:pPr>
-              <w:spacing w:line="259" w:lineRule="auto"/>
-              <w:ind w:left="0" w:firstLine="0"/>
-            </w:pPr>
-            <w:r>
-              <w:t xml:space="preserve"> </w:t>
+            <w:r>
+              <w:t>0x41</w:t>
+            </w:r>
+          </w:p>
+        </w:tc>
+        <w:tc>
+          <w:tcPr>
+            <w:tcW w:w="2408" w:type="dxa"/>
+            <w:tcBorders>
+              <w:top w:val="single" w:sz="4" w:space="0" w:color="000000"/>
+              <w:left w:val="single" w:sz="4" w:space="0" w:color="000000"/>
+              <w:bottom w:val="single" w:sz="4" w:space="0" w:color="000000"/>
+              <w:right w:val="single" w:sz="4" w:space="0" w:color="000000"/>
+            </w:tcBorders>
+          </w:tcPr>
+          <w:p>
+            <w:pPr>
+              <w:spacing w:line="259" w:lineRule="auto"/>
+              <w:ind w:left="0" w:firstLine="0"/>
+            </w:pPr>
+            <w:r>
+              <w:t>0x79</w:t>
             </w:r>
           </w:p>
         </w:tc>
@@ -1897,25 +1900,28 @@
             <w:r>
               <w:t xml:space="preserve"> </w:t>
             </w:r>
-          </w:p>
-        </w:tc>
-        <w:tc>
-          <w:tcPr>
-            <w:tcW w:w="2408" w:type="dxa"/>
-            <w:tcBorders>
-              <w:top w:val="single" w:sz="4" w:space="0" w:color="000000"/>
-              <w:left w:val="single" w:sz="4" w:space="0" w:color="000000"/>
-              <w:bottom w:val="single" w:sz="4" w:space="0" w:color="000000"/>
-              <w:right w:val="single" w:sz="4" w:space="0" w:color="000000"/>
-            </w:tcBorders>
-          </w:tcPr>
-          <w:p>
-            <w:pPr>
-              <w:spacing w:line="259" w:lineRule="auto"/>
-              <w:ind w:left="0" w:firstLine="0"/>
-            </w:pPr>
-            <w:r>
-              <w:t xml:space="preserve"> </w:t>
+            <w:r>
+              <w:t>0x9A</w:t>
+            </w:r>
+          </w:p>
+        </w:tc>
+        <w:tc>
+          <w:tcPr>
+            <w:tcW w:w="2408" w:type="dxa"/>
+            <w:tcBorders>
+              <w:top w:val="single" w:sz="4" w:space="0" w:color="000000"/>
+              <w:left w:val="single" w:sz="4" w:space="0" w:color="000000"/>
+              <w:bottom w:val="single" w:sz="4" w:space="0" w:color="000000"/>
+              <w:right w:val="single" w:sz="4" w:space="0" w:color="000000"/>
+            </w:tcBorders>
+          </w:tcPr>
+          <w:p>
+            <w:pPr>
+              <w:spacing w:line="259" w:lineRule="auto"/>
+              <w:ind w:left="0" w:firstLine="0"/>
+            </w:pPr>
+            <w:r>
+              <w:t>0x0A</w:t>
             </w:r>
           </w:p>
         </w:tc>
@@ -2002,25 +2008,28 @@
             <w:r>
               <w:t xml:space="preserve"> </w:t>
             </w:r>
-          </w:p>
-        </w:tc>
-        <w:tc>
-          <w:tcPr>
-            <w:tcW w:w="2408" w:type="dxa"/>
-            <w:tcBorders>
-              <w:top w:val="single" w:sz="4" w:space="0" w:color="000000"/>
-              <w:left w:val="single" w:sz="4" w:space="0" w:color="000000"/>
-              <w:bottom w:val="single" w:sz="4" w:space="0" w:color="000000"/>
-              <w:right w:val="single" w:sz="4" w:space="0" w:color="000000"/>
-            </w:tcBorders>
-          </w:tcPr>
-          <w:p>
-            <w:pPr>
-              <w:spacing w:line="259" w:lineRule="auto"/>
-              <w:ind w:left="0" w:firstLine="0"/>
-            </w:pPr>
-            <w:r>
-              <w:t xml:space="preserve"> </w:t>
+            <w:r>
+              <w:t>0x24</w:t>
+            </w:r>
+          </w:p>
+        </w:tc>
+        <w:tc>
+          <w:tcPr>
+            <w:tcW w:w="2408" w:type="dxa"/>
+            <w:tcBorders>
+              <w:top w:val="single" w:sz="4" w:space="0" w:color="000000"/>
+              <w:left w:val="single" w:sz="4" w:space="0" w:color="000000"/>
+              <w:bottom w:val="single" w:sz="4" w:space="0" w:color="000000"/>
+              <w:right w:val="single" w:sz="4" w:space="0" w:color="000000"/>
+            </w:tcBorders>
+          </w:tcPr>
+          <w:p>
+            <w:pPr>
+              <w:spacing w:line="259" w:lineRule="auto"/>
+              <w:ind w:left="0" w:firstLine="0"/>
+            </w:pPr>
+            <w:r>
+              <w:t>0xA5</w:t>
             </w:r>
           </w:p>
         </w:tc>
@@ -2087,6 +2096,9 @@
             <w:r>
               <w:t xml:space="preserve"> </w:t>
             </w:r>
+            <w:r>
+              <w:t>0x0C</w:t>
+            </w:r>
           </w:p>
         </w:tc>
         <w:tc>
@@ -2106,6 +2118,9 @@
             </w:pPr>
             <w:r>
               <w:t xml:space="preserve"> </w:t>
+            </w:r>
+            <w:r>
+              <w:t>0xFF</w:t>
             </w:r>
           </w:p>
         </w:tc>
@@ -2152,25 +2167,28 @@
             <w:r>
               <w:t xml:space="preserve"> </w:t>
             </w:r>
-          </w:p>
-        </w:tc>
-        <w:tc>
-          <w:tcPr>
-            <w:tcW w:w="2408" w:type="dxa"/>
-            <w:tcBorders>
-              <w:top w:val="single" w:sz="4" w:space="0" w:color="000000"/>
-              <w:left w:val="single" w:sz="4" w:space="0" w:color="000000"/>
-              <w:bottom w:val="single" w:sz="4" w:space="0" w:color="000000"/>
-              <w:right w:val="single" w:sz="4" w:space="0" w:color="000000"/>
-            </w:tcBorders>
-          </w:tcPr>
-          <w:p>
-            <w:pPr>
-              <w:spacing w:line="259" w:lineRule="auto"/>
-              <w:ind w:left="0" w:firstLine="0"/>
-            </w:pPr>
-            <w:r>
-              <w:t xml:space="preserve"> </w:t>
+            <w:r>
+              <w:t>0x77</w:t>
+            </w:r>
+          </w:p>
+        </w:tc>
+        <w:tc>
+          <w:tcPr>
+            <w:tcW w:w="2408" w:type="dxa"/>
+            <w:tcBorders>
+              <w:top w:val="single" w:sz="4" w:space="0" w:color="000000"/>
+              <w:left w:val="single" w:sz="4" w:space="0" w:color="000000"/>
+              <w:bottom w:val="single" w:sz="4" w:space="0" w:color="000000"/>
+              <w:right w:val="single" w:sz="4" w:space="0" w:color="000000"/>
+            </w:tcBorders>
+          </w:tcPr>
+          <w:p>
+            <w:pPr>
+              <w:spacing w:line="259" w:lineRule="auto"/>
+              <w:ind w:left="0" w:firstLine="0"/>
+            </w:pPr>
+            <w:r>
+              <w:t>0x30</w:t>
             </w:r>
           </w:p>
         </w:tc>
@@ -2257,25 +2275,28 @@
             <w:r>
               <w:t xml:space="preserve"> </w:t>
             </w:r>
-          </w:p>
-        </w:tc>
-        <w:tc>
-          <w:tcPr>
-            <w:tcW w:w="2408" w:type="dxa"/>
-            <w:tcBorders>
-              <w:top w:val="single" w:sz="4" w:space="0" w:color="000000"/>
-              <w:left w:val="single" w:sz="4" w:space="0" w:color="000000"/>
-              <w:bottom w:val="single" w:sz="4" w:space="0" w:color="000000"/>
-              <w:right w:val="single" w:sz="4" w:space="0" w:color="000000"/>
-            </w:tcBorders>
-          </w:tcPr>
-          <w:p>
-            <w:pPr>
-              <w:spacing w:line="259" w:lineRule="auto"/>
-              <w:ind w:left="0" w:firstLine="0"/>
-            </w:pPr>
-            <w:r>
-              <w:t xml:space="preserve"> </w:t>
+            <w:r>
+              <w:t>0x03</w:t>
+            </w:r>
+          </w:p>
+        </w:tc>
+        <w:tc>
+          <w:tcPr>
+            <w:tcW w:w="2408" w:type="dxa"/>
+            <w:tcBorders>
+              <w:top w:val="single" w:sz="4" w:space="0" w:color="000000"/>
+              <w:left w:val="single" w:sz="4" w:space="0" w:color="000000"/>
+              <w:bottom w:val="single" w:sz="4" w:space="0" w:color="000000"/>
+              <w:right w:val="single" w:sz="4" w:space="0" w:color="000000"/>
+            </w:tcBorders>
+          </w:tcPr>
+          <w:p>
+            <w:pPr>
+              <w:spacing w:line="259" w:lineRule="auto"/>
+              <w:ind w:left="0" w:firstLine="0"/>
+            </w:pPr>
+            <w:r>
+              <w:t>0xA3</w:t>
             </w:r>
           </w:p>
         </w:tc>
@@ -2342,25 +2363,28 @@
             <w:r>
               <w:t xml:space="preserve"> </w:t>
             </w:r>
-          </w:p>
-        </w:tc>
-        <w:tc>
-          <w:tcPr>
-            <w:tcW w:w="2408" w:type="dxa"/>
-            <w:tcBorders>
-              <w:top w:val="single" w:sz="4" w:space="0" w:color="000000"/>
-              <w:left w:val="single" w:sz="4" w:space="0" w:color="000000"/>
-              <w:bottom w:val="single" w:sz="4" w:space="0" w:color="000000"/>
-              <w:right w:val="single" w:sz="4" w:space="0" w:color="000000"/>
-            </w:tcBorders>
-          </w:tcPr>
-          <w:p>
-            <w:pPr>
-              <w:spacing w:line="259" w:lineRule="auto"/>
-              <w:ind w:left="0" w:firstLine="0"/>
-            </w:pPr>
-            <w:r>
-              <w:t xml:space="preserve"> </w:t>
+            <w:r>
+              <w:t>0x4C</w:t>
+            </w:r>
+          </w:p>
+        </w:tc>
+        <w:tc>
+          <w:tcPr>
+            <w:tcW w:w="2408" w:type="dxa"/>
+            <w:tcBorders>
+              <w:top w:val="single" w:sz="4" w:space="0" w:color="000000"/>
+              <w:left w:val="single" w:sz="4" w:space="0" w:color="000000"/>
+              <w:bottom w:val="single" w:sz="4" w:space="0" w:color="000000"/>
+              <w:right w:val="single" w:sz="4" w:space="0" w:color="000000"/>
+            </w:tcBorders>
+          </w:tcPr>
+          <w:p>
+            <w:pPr>
+              <w:spacing w:line="259" w:lineRule="auto"/>
+              <w:ind w:left="0" w:firstLine="0"/>
+            </w:pPr>
+            <w:r>
+              <w:t>0xEC</w:t>
             </w:r>
           </w:p>
         </w:tc>
@@ -2430,25 +2454,28 @@
             <w:r>
               <w:t xml:space="preserve"> </w:t>
             </w:r>
-          </w:p>
-        </w:tc>
-        <w:tc>
-          <w:tcPr>
-            <w:tcW w:w="2408" w:type="dxa"/>
-            <w:tcBorders>
-              <w:top w:val="single" w:sz="4" w:space="0" w:color="000000"/>
-              <w:left w:val="single" w:sz="4" w:space="0" w:color="000000"/>
-              <w:bottom w:val="single" w:sz="4" w:space="0" w:color="000000"/>
-              <w:right w:val="single" w:sz="4" w:space="0" w:color="000000"/>
-            </w:tcBorders>
-          </w:tcPr>
-          <w:p>
-            <w:pPr>
-              <w:spacing w:line="259" w:lineRule="auto"/>
-              <w:ind w:left="0" w:firstLine="0"/>
-            </w:pPr>
-            <w:r>
-              <w:t xml:space="preserve"> </w:t>
+            <w:r>
+              <w:t>0xA6</w:t>
+            </w:r>
+          </w:p>
+        </w:tc>
+        <w:tc>
+          <w:tcPr>
+            <w:tcW w:w="2408" w:type="dxa"/>
+            <w:tcBorders>
+              <w:top w:val="single" w:sz="4" w:space="0" w:color="000000"/>
+              <w:left w:val="single" w:sz="4" w:space="0" w:color="000000"/>
+              <w:bottom w:val="single" w:sz="4" w:space="0" w:color="000000"/>
+              <w:right w:val="single" w:sz="4" w:space="0" w:color="000000"/>
+            </w:tcBorders>
+          </w:tcPr>
+          <w:p>
+            <w:pPr>
+              <w:spacing w:line="259" w:lineRule="auto"/>
+              <w:ind w:left="0" w:firstLine="0"/>
+            </w:pPr>
+            <w:r>
+              <w:t>0xA6</w:t>
             </w:r>
           </w:p>
         </w:tc>
@@ -2692,25 +2719,28 @@
             <w:r>
               <w:t xml:space="preserve"> </w:t>
             </w:r>
-          </w:p>
-        </w:tc>
-        <w:tc>
-          <w:tcPr>
-            <w:tcW w:w="2408" w:type="dxa"/>
-            <w:tcBorders>
-              <w:top w:val="single" w:sz="4" w:space="0" w:color="000000"/>
-              <w:left w:val="single" w:sz="4" w:space="0" w:color="000000"/>
-              <w:bottom w:val="single" w:sz="4" w:space="0" w:color="000000"/>
-              <w:right w:val="single" w:sz="4" w:space="0" w:color="000000"/>
-            </w:tcBorders>
-          </w:tcPr>
-          <w:p>
-            <w:pPr>
-              <w:spacing w:line="259" w:lineRule="auto"/>
-              <w:ind w:left="0" w:firstLine="0"/>
-            </w:pPr>
-            <w:r>
-              <w:t xml:space="preserve"> </w:t>
+            <w:r>
+              <w:t>0xFE</w:t>
+            </w:r>
+          </w:p>
+        </w:tc>
+        <w:tc>
+          <w:tcPr>
+            <w:tcW w:w="2408" w:type="dxa"/>
+            <w:tcBorders>
+              <w:top w:val="single" w:sz="4" w:space="0" w:color="000000"/>
+              <w:left w:val="single" w:sz="4" w:space="0" w:color="000000"/>
+              <w:bottom w:val="single" w:sz="4" w:space="0" w:color="000000"/>
+              <w:right w:val="single" w:sz="4" w:space="0" w:color="000000"/>
+            </w:tcBorders>
+          </w:tcPr>
+          <w:p>
+            <w:pPr>
+              <w:spacing w:line="259" w:lineRule="auto"/>
+              <w:ind w:left="0" w:firstLine="0"/>
+            </w:pPr>
+            <w:r>
+              <w:t>0C6</w:t>
             </w:r>
           </w:p>
         </w:tc>
@@ -2755,27 +2785,27 @@
               <w:ind w:left="2" w:firstLine="0"/>
             </w:pPr>
             <w:r>
-              <w:t xml:space="preserve"> </w:t>
-            </w:r>
-          </w:p>
-        </w:tc>
-        <w:tc>
-          <w:tcPr>
-            <w:tcW w:w="2408" w:type="dxa"/>
-            <w:tcBorders>
-              <w:top w:val="single" w:sz="4" w:space="0" w:color="000000"/>
-              <w:left w:val="single" w:sz="4" w:space="0" w:color="000000"/>
-              <w:bottom w:val="single" w:sz="4" w:space="0" w:color="000000"/>
-              <w:right w:val="single" w:sz="4" w:space="0" w:color="000000"/>
-            </w:tcBorders>
-          </w:tcPr>
-          <w:p>
-            <w:pPr>
-              <w:spacing w:line="259" w:lineRule="auto"/>
-              <w:ind w:left="0" w:firstLine="0"/>
-            </w:pPr>
-            <w:r>
-              <w:t xml:space="preserve"> </w:t>
+              <w:t>0x88</w:t>
+            </w:r>
+          </w:p>
+        </w:tc>
+        <w:tc>
+          <w:tcPr>
+            <w:tcW w:w="2408" w:type="dxa"/>
+            <w:tcBorders>
+              <w:top w:val="single" w:sz="4" w:space="0" w:color="000000"/>
+              <w:left w:val="single" w:sz="4" w:space="0" w:color="000000"/>
+              <w:bottom w:val="single" w:sz="4" w:space="0" w:color="000000"/>
+              <w:right w:val="single" w:sz="4" w:space="0" w:color="000000"/>
+            </w:tcBorders>
+          </w:tcPr>
+          <w:p>
+            <w:pPr>
+              <w:spacing w:line="259" w:lineRule="auto"/>
+              <w:ind w:left="0" w:firstLine="0"/>
+            </w:pPr>
+            <w:r>
+              <w:t>0xFD</w:t>
             </w:r>
           </w:p>
         </w:tc>
@@ -2860,27 +2890,27 @@
               <w:ind w:left="0" w:firstLine="0"/>
             </w:pPr>
             <w:r>
-              <w:t xml:space="preserve"> </w:t>
-            </w:r>
-          </w:p>
-        </w:tc>
-        <w:tc>
-          <w:tcPr>
-            <w:tcW w:w="2408" w:type="dxa"/>
-            <w:tcBorders>
-              <w:top w:val="single" w:sz="4" w:space="0" w:color="000000"/>
-              <w:left w:val="single" w:sz="4" w:space="0" w:color="000000"/>
-              <w:bottom w:val="single" w:sz="4" w:space="0" w:color="000000"/>
-              <w:right w:val="single" w:sz="4" w:space="0" w:color="000000"/>
-            </w:tcBorders>
-          </w:tcPr>
-          <w:p>
-            <w:pPr>
-              <w:spacing w:line="259" w:lineRule="auto"/>
-              <w:ind w:left="0" w:firstLine="0"/>
-            </w:pPr>
-            <w:r>
-              <w:t xml:space="preserve"> </w:t>
+              <w:t>0xFB</w:t>
+            </w:r>
+          </w:p>
+        </w:tc>
+        <w:tc>
+          <w:tcPr>
+            <w:tcW w:w="2408" w:type="dxa"/>
+            <w:tcBorders>
+              <w:top w:val="single" w:sz="4" w:space="0" w:color="000000"/>
+              <w:left w:val="single" w:sz="4" w:space="0" w:color="000000"/>
+              <w:bottom w:val="single" w:sz="4" w:space="0" w:color="000000"/>
+              <w:right w:val="single" w:sz="4" w:space="0" w:color="000000"/>
+            </w:tcBorders>
+          </w:tcPr>
+          <w:p>
+            <w:pPr>
+              <w:spacing w:line="259" w:lineRule="auto"/>
+              <w:ind w:left="0" w:firstLine="0"/>
+            </w:pPr>
+            <w:r>
+              <w:t>0x51</w:t>
             </w:r>
           </w:p>
         </w:tc>
@@ -2945,27 +2975,27 @@
               <w:ind w:left="0" w:firstLine="0"/>
             </w:pPr>
             <w:r>
-              <w:t xml:space="preserve"> </w:t>
-            </w:r>
-          </w:p>
-        </w:tc>
-        <w:tc>
-          <w:tcPr>
-            <w:tcW w:w="2408" w:type="dxa"/>
-            <w:tcBorders>
-              <w:top w:val="single" w:sz="4" w:space="0" w:color="000000"/>
-              <w:left w:val="single" w:sz="4" w:space="0" w:color="000000"/>
-              <w:bottom w:val="single" w:sz="4" w:space="0" w:color="000000"/>
-              <w:right w:val="single" w:sz="4" w:space="0" w:color="000000"/>
-            </w:tcBorders>
-          </w:tcPr>
-          <w:p>
-            <w:pPr>
-              <w:spacing w:line="259" w:lineRule="auto"/>
-              <w:ind w:left="0" w:firstLine="0"/>
-            </w:pPr>
-            <w:r>
-              <w:t xml:space="preserve"> </w:t>
+              <w:t>0xF7</w:t>
+            </w:r>
+          </w:p>
+        </w:tc>
+        <w:tc>
+          <w:tcPr>
+            <w:tcW w:w="2408" w:type="dxa"/>
+            <w:tcBorders>
+              <w:top w:val="single" w:sz="4" w:space="0" w:color="000000"/>
+              <w:left w:val="single" w:sz="4" w:space="0" w:color="000000"/>
+              <w:bottom w:val="single" w:sz="4" w:space="0" w:color="000000"/>
+              <w:right w:val="single" w:sz="4" w:space="0" w:color="000000"/>
+            </w:tcBorders>
+          </w:tcPr>
+          <w:p>
+            <w:pPr>
+              <w:spacing w:line="259" w:lineRule="auto"/>
+              <w:ind w:left="0" w:firstLine="0"/>
+            </w:pPr>
+            <w:r>
+              <w:t>0xF3</w:t>
             </w:r>
           </w:p>
         </w:tc>
@@ -3010,47 +3040,47 @@
               <w:ind w:left="2" w:firstLine="0"/>
             </w:pPr>
             <w:r>
-              <w:t xml:space="preserve"> </w:t>
-            </w:r>
-          </w:p>
-        </w:tc>
-        <w:tc>
-          <w:tcPr>
-            <w:tcW w:w="2408" w:type="dxa"/>
-            <w:tcBorders>
-              <w:top w:val="single" w:sz="4" w:space="0" w:color="000000"/>
-              <w:left w:val="single" w:sz="4" w:space="0" w:color="000000"/>
-              <w:bottom w:val="single" w:sz="4" w:space="0" w:color="000000"/>
-              <w:right w:val="single" w:sz="4" w:space="0" w:color="000000"/>
-            </w:tcBorders>
-          </w:tcPr>
-          <w:p>
-            <w:pPr>
-              <w:spacing w:line="259" w:lineRule="auto"/>
-              <w:ind w:left="0" w:firstLine="0"/>
-            </w:pPr>
-            <w:r>
-              <w:t xml:space="preserve"> </w:t>
-            </w:r>
-          </w:p>
-        </w:tc>
-        <w:tc>
-          <w:tcPr>
-            <w:tcW w:w="2408" w:type="dxa"/>
-            <w:tcBorders>
-              <w:top w:val="single" w:sz="4" w:space="0" w:color="000000"/>
-              <w:left w:val="single" w:sz="4" w:space="0" w:color="000000"/>
-              <w:bottom w:val="single" w:sz="4" w:space="0" w:color="000000"/>
-              <w:right w:val="single" w:sz="4" w:space="0" w:color="000000"/>
-            </w:tcBorders>
-          </w:tcPr>
-          <w:p>
-            <w:pPr>
-              <w:spacing w:line="259" w:lineRule="auto"/>
-              <w:ind w:left="0" w:firstLine="0"/>
-            </w:pPr>
-            <w:r>
-              <w:t xml:space="preserve">0010 0111 = 0x27 </w:t>
+              <w:t>0x27</w:t>
+            </w:r>
+          </w:p>
+        </w:tc>
+        <w:tc>
+          <w:tcPr>
+            <w:tcW w:w="2408" w:type="dxa"/>
+            <w:tcBorders>
+              <w:top w:val="single" w:sz="4" w:space="0" w:color="000000"/>
+              <w:left w:val="single" w:sz="4" w:space="0" w:color="000000"/>
+              <w:bottom w:val="single" w:sz="4" w:space="0" w:color="000000"/>
+              <w:right w:val="single" w:sz="4" w:space="0" w:color="000000"/>
+            </w:tcBorders>
+          </w:tcPr>
+          <w:p>
+            <w:pPr>
+              <w:spacing w:line="259" w:lineRule="auto"/>
+              <w:ind w:left="0" w:firstLine="0"/>
+            </w:pPr>
+            <w:r>
+              <w:t>0xEF</w:t>
+            </w:r>
+          </w:p>
+        </w:tc>
+        <w:tc>
+          <w:tcPr>
+            <w:tcW w:w="2408" w:type="dxa"/>
+            <w:tcBorders>
+              <w:top w:val="single" w:sz="4" w:space="0" w:color="000000"/>
+              <w:left w:val="single" w:sz="4" w:space="0" w:color="000000"/>
+              <w:bottom w:val="single" w:sz="4" w:space="0" w:color="000000"/>
+              <w:right w:val="single" w:sz="4" w:space="0" w:color="000000"/>
+            </w:tcBorders>
+          </w:tcPr>
+          <w:p>
+            <w:pPr>
+              <w:spacing w:line="259" w:lineRule="auto"/>
+              <w:ind w:left="0" w:firstLine="0"/>
+            </w:pPr>
+            <w:r>
+              <w:t>0x27</w:t>
             </w:r>
           </w:p>
         </w:tc>
@@ -3115,27 +3145,27 @@
               <w:ind w:left="0" w:firstLine="0"/>
             </w:pPr>
             <w:r>
-              <w:t xml:space="preserve"> </w:t>
-            </w:r>
-          </w:p>
-        </w:tc>
-        <w:tc>
-          <w:tcPr>
-            <w:tcW w:w="2408" w:type="dxa"/>
-            <w:tcBorders>
-              <w:top w:val="single" w:sz="4" w:space="0" w:color="000000"/>
-              <w:left w:val="single" w:sz="4" w:space="0" w:color="000000"/>
-              <w:bottom w:val="single" w:sz="4" w:space="0" w:color="000000"/>
-              <w:right w:val="single" w:sz="4" w:space="0" w:color="000000"/>
-            </w:tcBorders>
-          </w:tcPr>
-          <w:p>
-            <w:pPr>
-              <w:spacing w:line="259" w:lineRule="auto"/>
-              <w:ind w:left="0" w:firstLine="0"/>
-            </w:pPr>
-            <w:r>
-              <w:t xml:space="preserve"> </w:t>
+              <w:t>0xDF</w:t>
+            </w:r>
+          </w:p>
+        </w:tc>
+        <w:tc>
+          <w:tcPr>
+            <w:tcW w:w="2408" w:type="dxa"/>
+            <w:tcBorders>
+              <w:top w:val="single" w:sz="4" w:space="0" w:color="000000"/>
+              <w:left w:val="single" w:sz="4" w:space="0" w:color="000000"/>
+              <w:bottom w:val="single" w:sz="4" w:space="0" w:color="000000"/>
+              <w:right w:val="single" w:sz="4" w:space="0" w:color="000000"/>
+            </w:tcBorders>
+          </w:tcPr>
+          <w:p>
+            <w:pPr>
+              <w:spacing w:line="259" w:lineRule="auto"/>
+              <w:ind w:left="0" w:firstLine="0"/>
+            </w:pPr>
+            <w:r>
+              <w:t>0x80</w:t>
             </w:r>
           </w:p>
         </w:tc>
@@ -3200,27 +3230,27 @@
               <w:ind w:left="0" w:firstLine="0"/>
             </w:pPr>
             <w:r>
-              <w:t xml:space="preserve"> </w:t>
-            </w:r>
-          </w:p>
-        </w:tc>
-        <w:tc>
-          <w:tcPr>
-            <w:tcW w:w="2408" w:type="dxa"/>
-            <w:tcBorders>
-              <w:top w:val="single" w:sz="4" w:space="0" w:color="000000"/>
-              <w:left w:val="single" w:sz="4" w:space="0" w:color="000000"/>
-              <w:bottom w:val="single" w:sz="4" w:space="0" w:color="000000"/>
-              <w:right w:val="single" w:sz="4" w:space="0" w:color="000000"/>
-            </w:tcBorders>
-          </w:tcPr>
-          <w:p>
-            <w:pPr>
-              <w:spacing w:line="259" w:lineRule="auto"/>
-              <w:ind w:left="0" w:firstLine="0"/>
-            </w:pPr>
-            <w:r>
-              <w:t xml:space="preserve"> </w:t>
+              <w:t>0xBF</w:t>
+            </w:r>
+          </w:p>
+        </w:tc>
+        <w:tc>
+          <w:tcPr>
+            <w:tcW w:w="2408" w:type="dxa"/>
+            <w:tcBorders>
+              <w:top w:val="single" w:sz="4" w:space="0" w:color="000000"/>
+              <w:left w:val="single" w:sz="4" w:space="0" w:color="000000"/>
+              <w:bottom w:val="single" w:sz="4" w:space="0" w:color="000000"/>
+              <w:right w:val="single" w:sz="4" w:space="0" w:color="000000"/>
+            </w:tcBorders>
+          </w:tcPr>
+          <w:p>
+            <w:pPr>
+              <w:spacing w:line="259" w:lineRule="auto"/>
+              <w:ind w:left="0" w:firstLine="0"/>
+            </w:pPr>
+            <w:r>
+              <w:t>0x20</w:t>
             </w:r>
           </w:p>
         </w:tc>
@@ -3285,27 +3315,27 @@
               <w:ind w:left="0" w:firstLine="0"/>
             </w:pPr>
             <w:r>
-              <w:t xml:space="preserve"> </w:t>
-            </w:r>
-          </w:p>
-        </w:tc>
-        <w:tc>
-          <w:tcPr>
-            <w:tcW w:w="2408" w:type="dxa"/>
-            <w:tcBorders>
-              <w:top w:val="single" w:sz="4" w:space="0" w:color="000000"/>
-              <w:left w:val="single" w:sz="4" w:space="0" w:color="000000"/>
-              <w:bottom w:val="single" w:sz="4" w:space="0" w:color="000000"/>
-              <w:right w:val="single" w:sz="4" w:space="0" w:color="000000"/>
-            </w:tcBorders>
-          </w:tcPr>
-          <w:p>
-            <w:pPr>
-              <w:spacing w:line="259" w:lineRule="auto"/>
-              <w:ind w:left="0" w:firstLine="0"/>
-            </w:pPr>
-            <w:r>
-              <w:t xml:space="preserve"> </w:t>
+              <w:t>0x7F</w:t>
+            </w:r>
+          </w:p>
+        </w:tc>
+        <w:tc>
+          <w:tcPr>
+            <w:tcW w:w="2408" w:type="dxa"/>
+            <w:tcBorders>
+              <w:top w:val="single" w:sz="4" w:space="0" w:color="000000"/>
+              <w:left w:val="single" w:sz="4" w:space="0" w:color="000000"/>
+              <w:bottom w:val="single" w:sz="4" w:space="0" w:color="000000"/>
+              <w:right w:val="single" w:sz="4" w:space="0" w:color="000000"/>
+            </w:tcBorders>
+          </w:tcPr>
+          <w:p>
+            <w:pPr>
+              <w:spacing w:line="259" w:lineRule="auto"/>
+              <w:ind w:left="0" w:firstLine="0"/>
+            </w:pPr>
+            <w:r>
+              <w:t>0x01</w:t>
             </w:r>
           </w:p>
         </w:tc>
@@ -3551,25 +3581,28 @@
             <w:r>
               <w:t xml:space="preserve"> </w:t>
             </w:r>
-          </w:p>
-        </w:tc>
-        <w:tc>
-          <w:tcPr>
-            <w:tcW w:w="2408" w:type="dxa"/>
-            <w:tcBorders>
-              <w:top w:val="single" w:sz="4" w:space="0" w:color="000000"/>
-              <w:left w:val="single" w:sz="4" w:space="0" w:color="000000"/>
-              <w:bottom w:val="single" w:sz="4" w:space="0" w:color="000000"/>
-              <w:right w:val="single" w:sz="4" w:space="0" w:color="000000"/>
-            </w:tcBorders>
-          </w:tcPr>
-          <w:p>
-            <w:pPr>
-              <w:spacing w:line="259" w:lineRule="auto"/>
-              <w:ind w:left="0" w:firstLine="0"/>
-            </w:pPr>
-            <w:r>
-              <w:t xml:space="preserve"> </w:t>
+            <w:r>
+              <w:t>0x7E</w:t>
+            </w:r>
+          </w:p>
+        </w:tc>
+        <w:tc>
+          <w:tcPr>
+            <w:tcW w:w="2408" w:type="dxa"/>
+            <w:tcBorders>
+              <w:top w:val="single" w:sz="4" w:space="0" w:color="000000"/>
+              <w:left w:val="single" w:sz="4" w:space="0" w:color="000000"/>
+              <w:bottom w:val="single" w:sz="4" w:space="0" w:color="000000"/>
+              <w:right w:val="single" w:sz="4" w:space="0" w:color="000000"/>
+            </w:tcBorders>
+          </w:tcPr>
+          <w:p>
+            <w:pPr>
+              <w:spacing w:line="259" w:lineRule="auto"/>
+              <w:ind w:left="0" w:firstLine="0"/>
+            </w:pPr>
+            <w:r>
+              <w:t>0x46</w:t>
             </w:r>
           </w:p>
         </w:tc>
@@ -3619,45 +3652,48 @@
             <w:r>
               <w:t xml:space="preserve"> </w:t>
             </w:r>
-          </w:p>
-        </w:tc>
-        <w:tc>
-          <w:tcPr>
-            <w:tcW w:w="2408" w:type="dxa"/>
-            <w:tcBorders>
-              <w:top w:val="single" w:sz="4" w:space="0" w:color="000000"/>
-              <w:left w:val="single" w:sz="4" w:space="0" w:color="000000"/>
-              <w:bottom w:val="single" w:sz="4" w:space="0" w:color="000000"/>
-              <w:right w:val="single" w:sz="4" w:space="0" w:color="000000"/>
-            </w:tcBorders>
-          </w:tcPr>
-          <w:p>
-            <w:pPr>
-              <w:spacing w:line="259" w:lineRule="auto"/>
-              <w:ind w:left="0" w:firstLine="0"/>
-            </w:pPr>
-            <w:r>
-              <w:t xml:space="preserve"> </w:t>
-            </w:r>
-          </w:p>
-        </w:tc>
-        <w:tc>
-          <w:tcPr>
-            <w:tcW w:w="2408" w:type="dxa"/>
-            <w:tcBorders>
-              <w:top w:val="single" w:sz="4" w:space="0" w:color="000000"/>
-              <w:left w:val="single" w:sz="4" w:space="0" w:color="000000"/>
-              <w:bottom w:val="single" w:sz="4" w:space="0" w:color="000000"/>
-              <w:right w:val="single" w:sz="4" w:space="0" w:color="000000"/>
-            </w:tcBorders>
-          </w:tcPr>
-          <w:p>
-            <w:pPr>
-              <w:spacing w:line="259" w:lineRule="auto"/>
-              <w:ind w:left="0" w:firstLine="0"/>
-            </w:pPr>
-            <w:r>
-              <w:t xml:space="preserve">0x88 </w:t>
+            <w:r>
+              <w:t>0x88</w:t>
+            </w:r>
+          </w:p>
+        </w:tc>
+        <w:tc>
+          <w:tcPr>
+            <w:tcW w:w="2408" w:type="dxa"/>
+            <w:tcBorders>
+              <w:top w:val="single" w:sz="4" w:space="0" w:color="000000"/>
+              <w:left w:val="single" w:sz="4" w:space="0" w:color="000000"/>
+              <w:bottom w:val="single" w:sz="4" w:space="0" w:color="000000"/>
+              <w:right w:val="single" w:sz="4" w:space="0" w:color="000000"/>
+            </w:tcBorders>
+          </w:tcPr>
+          <w:p>
+            <w:pPr>
+              <w:spacing w:line="259" w:lineRule="auto"/>
+              <w:ind w:left="0" w:firstLine="0"/>
+            </w:pPr>
+            <w:r>
+              <w:t>0xDF</w:t>
+            </w:r>
+          </w:p>
+        </w:tc>
+        <w:tc>
+          <w:tcPr>
+            <w:tcW w:w="2408" w:type="dxa"/>
+            <w:tcBorders>
+              <w:top w:val="single" w:sz="4" w:space="0" w:color="000000"/>
+              <w:left w:val="single" w:sz="4" w:space="0" w:color="000000"/>
+              <w:bottom w:val="single" w:sz="4" w:space="0" w:color="000000"/>
+              <w:right w:val="single" w:sz="4" w:space="0" w:color="000000"/>
+            </w:tcBorders>
+          </w:tcPr>
+          <w:p>
+            <w:pPr>
+              <w:spacing w:line="259" w:lineRule="auto"/>
+              <w:ind w:left="0" w:firstLine="0"/>
+            </w:pPr>
+            <w:r>
+              <w:t>0x80</w:t>
             </w:r>
           </w:p>
         </w:tc>
@@ -3725,27 +3761,27 @@
               <w:ind w:left="0" w:firstLine="0"/>
             </w:pPr>
             <w:r>
-              <w:t xml:space="preserve"> </w:t>
-            </w:r>
-          </w:p>
-        </w:tc>
-        <w:tc>
-          <w:tcPr>
-            <w:tcW w:w="2408" w:type="dxa"/>
-            <w:tcBorders>
-              <w:top w:val="single" w:sz="4" w:space="0" w:color="000000"/>
-              <w:left w:val="single" w:sz="4" w:space="0" w:color="000000"/>
-              <w:bottom w:val="single" w:sz="4" w:space="0" w:color="000000"/>
-              <w:right w:val="single" w:sz="4" w:space="0" w:color="000000"/>
-            </w:tcBorders>
-          </w:tcPr>
-          <w:p>
-            <w:pPr>
-              <w:spacing w:line="259" w:lineRule="auto"/>
-              <w:ind w:left="0" w:firstLine="0"/>
-            </w:pPr>
-            <w:r>
-              <w:t xml:space="preserve"> </w:t>
+              <w:t>0xEB</w:t>
+            </w:r>
+          </w:p>
+        </w:tc>
+        <w:tc>
+          <w:tcPr>
+            <w:tcW w:w="2408" w:type="dxa"/>
+            <w:tcBorders>
+              <w:top w:val="single" w:sz="4" w:space="0" w:color="000000"/>
+              <w:left w:val="single" w:sz="4" w:space="0" w:color="000000"/>
+              <w:bottom w:val="single" w:sz="4" w:space="0" w:color="000000"/>
+              <w:right w:val="single" w:sz="4" w:space="0" w:color="000000"/>
+            </w:tcBorders>
+          </w:tcPr>
+          <w:p>
+            <w:pPr>
+              <w:spacing w:line="259" w:lineRule="auto"/>
+              <w:ind w:left="0" w:firstLine="0"/>
+            </w:pPr>
+            <w:r>
+              <w:t>Ox41</w:t>
             </w:r>
           </w:p>
         </w:tc>
@@ -3813,27 +3849,27 @@
               <w:ind w:left="0" w:firstLine="0"/>
             </w:pPr>
             <w:r>
-              <w:t xml:space="preserve"> </w:t>
-            </w:r>
-          </w:p>
-        </w:tc>
-        <w:tc>
-          <w:tcPr>
-            <w:tcW w:w="2408" w:type="dxa"/>
-            <w:tcBorders>
-              <w:top w:val="single" w:sz="4" w:space="0" w:color="000000"/>
-              <w:left w:val="single" w:sz="4" w:space="0" w:color="000000"/>
-              <w:bottom w:val="single" w:sz="4" w:space="0" w:color="000000"/>
-              <w:right w:val="single" w:sz="4" w:space="0" w:color="000000"/>
-            </w:tcBorders>
-          </w:tcPr>
-          <w:p>
-            <w:pPr>
-              <w:spacing w:line="259" w:lineRule="auto"/>
-              <w:ind w:left="0" w:firstLine="0"/>
-            </w:pPr>
-            <w:r>
-              <w:t xml:space="preserve"> </w:t>
+              <w:t>0xB7</w:t>
+            </w:r>
+          </w:p>
+        </w:tc>
+        <w:tc>
+          <w:tcPr>
+            <w:tcW w:w="2408" w:type="dxa"/>
+            <w:tcBorders>
+              <w:top w:val="single" w:sz="4" w:space="0" w:color="000000"/>
+              <w:left w:val="single" w:sz="4" w:space="0" w:color="000000"/>
+              <w:bottom w:val="single" w:sz="4" w:space="0" w:color="000000"/>
+              <w:right w:val="single" w:sz="4" w:space="0" w:color="000000"/>
+            </w:tcBorders>
+          </w:tcPr>
+          <w:p>
+            <w:pPr>
+              <w:spacing w:line="259" w:lineRule="auto"/>
+              <w:ind w:left="0" w:firstLine="0"/>
+            </w:pPr>
+            <w:r>
+              <w:t>0xB3</w:t>
             </w:r>
           </w:p>
         </w:tc>
@@ -3881,27 +3917,27 @@
               <w:ind w:left="2" w:firstLine="0"/>
             </w:pPr>
             <w:r>
-              <w:t xml:space="preserve"> </w:t>
-            </w:r>
-          </w:p>
-        </w:tc>
-        <w:tc>
-          <w:tcPr>
-            <w:tcW w:w="2408" w:type="dxa"/>
-            <w:tcBorders>
-              <w:top w:val="single" w:sz="4" w:space="0" w:color="000000"/>
-              <w:left w:val="single" w:sz="4" w:space="0" w:color="000000"/>
-              <w:bottom w:val="single" w:sz="4" w:space="0" w:color="000000"/>
-              <w:right w:val="single" w:sz="4" w:space="0" w:color="000000"/>
-            </w:tcBorders>
-          </w:tcPr>
-          <w:p>
-            <w:pPr>
-              <w:spacing w:line="259" w:lineRule="auto"/>
-              <w:ind w:left="0" w:firstLine="0"/>
-            </w:pPr>
-            <w:r>
-              <w:t xml:space="preserve"> </w:t>
+              <w:t>0x27</w:t>
+            </w:r>
+          </w:p>
+        </w:tc>
+        <w:tc>
+          <w:tcPr>
+            <w:tcW w:w="2408" w:type="dxa"/>
+            <w:tcBorders>
+              <w:top w:val="single" w:sz="4" w:space="0" w:color="000000"/>
+              <w:left w:val="single" w:sz="4" w:space="0" w:color="000000"/>
+              <w:bottom w:val="single" w:sz="4" w:space="0" w:color="000000"/>
+              <w:right w:val="single" w:sz="4" w:space="0" w:color="000000"/>
+            </w:tcBorders>
+          </w:tcPr>
+          <w:p>
+            <w:pPr>
+              <w:spacing w:line="259" w:lineRule="auto"/>
+              <w:ind w:left="0" w:firstLine="0"/>
+            </w:pPr>
+            <w:r>
+              <w:t>0x6F</w:t>
             </w:r>
           </w:p>
         </w:tc>
@@ -3989,27 +4025,27 @@
               <w:ind w:left="0" w:firstLine="0"/>
             </w:pPr>
             <w:r>
-              <w:t xml:space="preserve"> </w:t>
-            </w:r>
-          </w:p>
-        </w:tc>
-        <w:tc>
-          <w:tcPr>
-            <w:tcW w:w="2408" w:type="dxa"/>
-            <w:tcBorders>
-              <w:top w:val="single" w:sz="4" w:space="0" w:color="000000"/>
-              <w:left w:val="single" w:sz="4" w:space="0" w:color="000000"/>
-              <w:bottom w:val="single" w:sz="4" w:space="0" w:color="000000"/>
-              <w:right w:val="single" w:sz="4" w:space="0" w:color="000000"/>
-            </w:tcBorders>
-          </w:tcPr>
-          <w:p>
-            <w:pPr>
-              <w:spacing w:line="259" w:lineRule="auto"/>
-              <w:ind w:left="0" w:firstLine="0"/>
-            </w:pPr>
-            <w:r>
-              <w:t xml:space="preserve"> </w:t>
+              <w:t>0x5F</w:t>
+            </w:r>
+          </w:p>
+        </w:tc>
+        <w:tc>
+          <w:tcPr>
+            <w:tcW w:w="2408" w:type="dxa"/>
+            <w:tcBorders>
+              <w:top w:val="single" w:sz="4" w:space="0" w:color="000000"/>
+              <w:left w:val="single" w:sz="4" w:space="0" w:color="000000"/>
+              <w:bottom w:val="single" w:sz="4" w:space="0" w:color="000000"/>
+              <w:right w:val="single" w:sz="4" w:space="0" w:color="000000"/>
+            </w:tcBorders>
+          </w:tcPr>
+          <w:p>
+            <w:pPr>
+              <w:spacing w:line="259" w:lineRule="auto"/>
+              <w:ind w:left="0" w:firstLine="0"/>
+            </w:pPr>
+            <w:r>
+              <w:t>0x00</w:t>
             </w:r>
           </w:p>
         </w:tc>
@@ -4080,27 +4116,27 @@
               <w:ind w:left="0" w:firstLine="0"/>
             </w:pPr>
             <w:r>
-              <w:t xml:space="preserve"> </w:t>
-            </w:r>
-          </w:p>
-        </w:tc>
-        <w:tc>
-          <w:tcPr>
-            <w:tcW w:w="2408" w:type="dxa"/>
-            <w:tcBorders>
-              <w:top w:val="single" w:sz="4" w:space="0" w:color="000000"/>
-              <w:left w:val="single" w:sz="4" w:space="0" w:color="000000"/>
-              <w:bottom w:val="single" w:sz="4" w:space="0" w:color="000000"/>
-              <w:right w:val="single" w:sz="4" w:space="0" w:color="000000"/>
-            </w:tcBorders>
-          </w:tcPr>
-          <w:p>
-            <w:pPr>
-              <w:spacing w:line="259" w:lineRule="auto"/>
-              <w:ind w:left="0" w:firstLine="0"/>
-            </w:pPr>
-            <w:r>
-              <w:t xml:space="preserve"> </w:t>
+              <w:t>0x7C</w:t>
+            </w:r>
+          </w:p>
+        </w:tc>
+        <w:tc>
+          <w:tcPr>
+            <w:tcW w:w="2408" w:type="dxa"/>
+            <w:tcBorders>
+              <w:top w:val="single" w:sz="4" w:space="0" w:color="000000"/>
+              <w:left w:val="single" w:sz="4" w:space="0" w:color="000000"/>
+              <w:bottom w:val="single" w:sz="4" w:space="0" w:color="000000"/>
+              <w:right w:val="single" w:sz="4" w:space="0" w:color="000000"/>
+            </w:tcBorders>
+          </w:tcPr>
+          <w:p>
+            <w:pPr>
+              <w:spacing w:line="259" w:lineRule="auto"/>
+              <w:ind w:left="0" w:firstLine="0"/>
+            </w:pPr>
+            <w:r>
+              <w:t>0x20</w:t>
             </w:r>
           </w:p>
         </w:tc>
@@ -4174,27 +4210,27 @@
               <w:ind w:left="0" w:firstLine="0"/>
             </w:pPr>
             <w:r>
-              <w:t xml:space="preserve"> </w:t>
-            </w:r>
-          </w:p>
-        </w:tc>
-        <w:tc>
-          <w:tcPr>
-            <w:tcW w:w="2408" w:type="dxa"/>
-            <w:tcBorders>
-              <w:top w:val="single" w:sz="4" w:space="0" w:color="000000"/>
-              <w:left w:val="single" w:sz="4" w:space="0" w:color="000000"/>
-              <w:bottom w:val="single" w:sz="4" w:space="0" w:color="000000"/>
-              <w:right w:val="single" w:sz="4" w:space="0" w:color="000000"/>
-            </w:tcBorders>
-          </w:tcPr>
-          <w:p>
-            <w:pPr>
-              <w:spacing w:line="259" w:lineRule="auto"/>
-              <w:ind w:left="0" w:firstLine="0"/>
-            </w:pPr>
-            <w:r>
-              <w:t xml:space="preserve"> </w:t>
+              <w:t>0x78</w:t>
+            </w:r>
+          </w:p>
+        </w:tc>
+        <w:tc>
+          <w:tcPr>
+            <w:tcW w:w="2408" w:type="dxa"/>
+            <w:tcBorders>
+              <w:top w:val="single" w:sz="4" w:space="0" w:color="000000"/>
+              <w:left w:val="single" w:sz="4" w:space="0" w:color="000000"/>
+              <w:bottom w:val="single" w:sz="4" w:space="0" w:color="000000"/>
+              <w:right w:val="single" w:sz="4" w:space="0" w:color="000000"/>
+            </w:tcBorders>
+          </w:tcPr>
+          <w:p>
+            <w:pPr>
+              <w:spacing w:line="259" w:lineRule="auto"/>
+              <w:ind w:left="0" w:firstLine="0"/>
+            </w:pPr>
+            <w:r>
+              <w:t>0x00</w:t>
             </w:r>
           </w:p>
         </w:tc>

</xml_diff>